<commit_message>
Mise à jour du diagramme de flux
</commit_message>
<xml_diff>
--- a/Projet C#/Documentation/Documentation - Projet C# - Livre de recettes.docx
+++ b/Projet C#/Documentation/Documentation - Projet C# - Livre de recettes.docx
@@ -133,7 +133,7 @@
                                     <w:sz w:val="40"/>
                                     <w:szCs w:val="40"/>
                                   </w:rPr>
-                                  <w:t>mercredi, 20 décembre 2023</w:t>
+                                  <w:t>vendredi, 22 décembre 2023</w:t>
                                 </w:r>
                                 <w:r>
                                   <w:rPr>
@@ -221,7 +221,7 @@
                               <w:sz w:val="40"/>
                               <w:szCs w:val="40"/>
                             </w:rPr>
-                            <w:t>mercredi, 20 décembre 2023</w:t>
+                            <w:t>vendredi, 22 décembre 2023</w:t>
                           </w:r>
                           <w:r>
                             <w:rPr>
@@ -2062,7 +2062,6 @@
         <w:rPr>
           <w:noProof/>
         </w:rPr>
-        <w:lastRenderedPageBreak/>
         <w:t>MLD</w:t>
       </w:r>
     </w:p>
@@ -2072,9 +2071,9 @@
           <w:noProof/>
         </w:rPr>
         <w:drawing>
-          <wp:inline distT="0" distB="0" distL="0" distR="0" wp14:anchorId="7EF258FD" wp14:editId="324CEE1A">
-            <wp:extent cx="5753100" cy="4457700"/>
-            <wp:effectExtent l="0" t="0" r="0" b="0"/>
+          <wp:inline distT="0" distB="0" distL="0" distR="0" wp14:anchorId="7EF258FD" wp14:editId="3FBF37DB">
+            <wp:extent cx="5463540" cy="3240518"/>
+            <wp:effectExtent l="0" t="0" r="3810" b="0"/>
             <wp:docPr id="2" name="Image 2"/>
             <wp:cNvGraphicFramePr>
               <a:graphicFrameLocks xmlns:a="http://schemas.openxmlformats.org/drawingml/2006/main" noChangeAspect="1"/>
@@ -2104,7 +2103,7 @@
                   <pic:spPr bwMode="auto">
                     <a:xfrm>
                       <a:off x="0" y="0"/>
-                      <a:ext cx="5753100" cy="4457700"/>
+                      <a:ext cx="5478237" cy="3249235"/>
                     </a:xfrm>
                     <a:prstGeom prst="rect">
                       <a:avLst/>
@@ -2126,10 +2125,16 @@
         <w:pStyle w:val="Titre2"/>
       </w:pPr>
       <w:r>
+        <w:lastRenderedPageBreak/>
         <w:t>Diagramme de flux</w:t>
       </w:r>
     </w:p>
     <w:p>
+      <w:pPr>
+        <w:rPr>
+          <w:rStyle w:val="Lienhypertexte"/>
+        </w:rPr>
+      </w:pPr>
       <w:hyperlink r:id="rId12" w:history="1">
         <w:r>
           <w:rPr>
@@ -2139,9 +2144,33 @@
         </w:r>
       </w:hyperlink>
     </w:p>
+    <w:p>
+      <w:pPr>
+        <w:pStyle w:val="Titre2"/>
+        <w:rPr>
+          <w:rStyle w:val="Lienhypertexte"/>
+          <w:color w:val="1481AB" w:themeColor="accent1" w:themeShade="BF"/>
+          <w:u w:val="none"/>
+        </w:rPr>
+      </w:pPr>
+      <w:r>
+        <w:t>Maquettes</w:t>
+      </w:r>
+    </w:p>
+    <w:p>
+      <w:hyperlink r:id="rId13" w:history="1">
+        <w:r>
+          <w:rPr>
+            <w:rStyle w:val="Lienhypertexte"/>
+          </w:rPr>
+          <w:t>https://github.com/Pu11Unr/LivreDeRecette/tree/main/Projet%20C%23/Maquettes</w:t>
+        </w:r>
+      </w:hyperlink>
+    </w:p>
+    <w:p/>
     <w:sectPr>
-      <w:headerReference w:type="default" r:id="rId13"/>
-      <w:footerReference w:type="default" r:id="rId14"/>
+      <w:headerReference w:type="default" r:id="rId14"/>
+      <w:footerReference w:type="default" r:id="rId15"/>
       <w:pgSz w:w="11906" w:h="16838"/>
       <w:pgMar w:top="1417" w:right="1417" w:bottom="1417" w:left="1417" w:header="708" w:footer="708" w:gutter="0"/>
       <w:pgNumType w:start="0"/>
@@ -2428,7 +2457,7 @@
             <w:rPr>
               <w:noProof/>
             </w:rPr>
-            <w:t>20.12.2023</w:t>
+            <w:t>22.12.2023</w:t>
           </w:r>
           <w:r>
             <w:fldChar w:fldCharType="end"/>

</xml_diff>